<commit_message>
Agrego al reporte las conclusiones y el manual de usuario
</commit_message>
<xml_diff>
--- a/Informe tecnico/Partes/PRUEBAS DE LABORATORIO BORRADOR.docx
+++ b/Informe tecnico/Partes/PRUEBAS DE LABORATORIO BORRADOR.docx
@@ -9011,13 +9011,8 @@
           <w:numId w:val="4"/>
         </w:numPr>
       </w:pPr>
-      <w:proofErr w:type="spellStart"/>
-      <w:r>
-        <w:t>Amplitude</w:t>
-      </w:r>
-      <w:proofErr w:type="spellEnd"/>
-      <w:r>
-        <w:t xml:space="preserve"> Modulation</w:t>
+      <w:r>
+        <w:t>Amplitude Modulation</w:t>
       </w:r>
     </w:p>
     <w:p>
@@ -9088,13 +9083,8 @@
         </w:numPr>
       </w:pPr>
       <w:r>
-        <w:t xml:space="preserve">Frequency </w:t>
-      </w:r>
-      <w:proofErr w:type="spellStart"/>
-      <w:r>
-        <w:t>modulation</w:t>
-      </w:r>
-      <w:proofErr w:type="spellEnd"/>
+        <w:t>Frequency modulation</w:t>
+      </w:r>
     </w:p>
     <w:p>
       <w:pPr>
@@ -9165,13 +9155,8 @@
           <w:numId w:val="4"/>
         </w:numPr>
       </w:pPr>
-      <w:proofErr w:type="spellStart"/>
-      <w:r>
-        <w:t>Phase</w:t>
-      </w:r>
-      <w:proofErr w:type="spellEnd"/>
-      <w:r>
-        <w:t xml:space="preserve"> Modulation</w:t>
+      <w:r>
+        <w:t>Phase Modulation</w:t>
       </w:r>
     </w:p>
     <w:p>
@@ -9444,10 +9429,7 @@
       </w:r>
     </w:p>
     <w:p/>
-    <w:p>
-      <w:bookmarkStart w:id="0" w:name="_GoBack"/>
-      <w:bookmarkEnd w:id="0"/>
-    </w:p>
+    <w:p/>
     <w:p/>
     <w:p>
       <w:pPr>
@@ -9526,19 +9508,15 @@
       <w:r>
         <w:t xml:space="preserve">Los parámetros </w:t>
       </w:r>
-      <w:proofErr w:type="spellStart"/>
-      <w:r>
-        <w:t>minimos</w:t>
-      </w:r>
-      <w:proofErr w:type="spellEnd"/>
+      <w:r>
+        <w:t>mínimos</w:t>
+      </w:r>
       <w:r>
         <w:t xml:space="preserve"> por los experimentos que he realizado solamente </w:t>
       </w:r>
-      <w:proofErr w:type="spellStart"/>
-      <w:r>
-        <w:t>seria</w:t>
-      </w:r>
-      <w:proofErr w:type="spellEnd"/>
+      <w:r>
+        <w:t>sería</w:t>
+      </w:r>
       <w:r>
         <w:t xml:space="preserve"> que la potencia de </w:t>
       </w:r>
@@ -9591,11 +9569,9 @@
       <w:r>
         <w:t xml:space="preserve"> no deseada del grupo de canales y la muestra. A </w:t>
       </w:r>
-      <w:proofErr w:type="gramStart"/>
-      <w:r>
-        <w:t>continuación</w:t>
-      </w:r>
-      <w:proofErr w:type="gramEnd"/>
+      <w:r>
+        <w:t>continuación,</w:t>
+      </w:r>
       <w:r>
         <w:t xml:space="preserve"> se muestran figuras del experimento con dos transmisores R&amp;S trasmitiendo en 89.5 MHz y 93.5 MHz </w:t>
       </w:r>
@@ -9882,11 +9858,9 @@
       <w:r>
         <w:t xml:space="preserve"> la </w:t>
       </w:r>
-      <w:proofErr w:type="spellStart"/>
-      <w:r>
-        <w:t>senal</w:t>
-      </w:r>
-      <w:proofErr w:type="spellEnd"/>
+      <w:r>
+        <w:t>señal</w:t>
+      </w:r>
       <w:r>
         <w:t xml:space="preserve"> puede identificarse sin problemas, la máxima potencia de la </w:t>
       </w:r>
@@ -10036,11 +10010,9 @@
       <w:r>
         <w:t xml:space="preserve"> de 0 dBm la </w:t>
       </w:r>
-      <w:proofErr w:type="spellStart"/>
-      <w:r>
-        <w:t>senal</w:t>
-      </w:r>
-      <w:proofErr w:type="spellEnd"/>
+      <w:r>
+        <w:t>señal</w:t>
+      </w:r>
       <w:r>
         <w:t xml:space="preserve"> transmitida por el PXI llega alrededor de -33 dBm lo que lo hace no identificable por el algoritmo. Como se muestra en la siguiente figura. </w:t>
       </w:r>
@@ -10561,6 +10533,7 @@
     <w:p/>
     <w:p/>
     <w:p>
+      <w:bookmarkStart w:id="0" w:name="_GoBack"/>
       <w:r>
         <w:lastRenderedPageBreak/>
         <w:t xml:space="preserve">Los 3 transmisores en FM en 88.7 </w:t>
@@ -10675,6 +10648,7 @@
         </w:drawing>
       </w:r>
     </w:p>
+    <w:bookmarkEnd w:id="0"/>
     <w:p/>
     <w:p/>
     <w:p/>
@@ -11835,7 +11809,7 @@
 </file>
 
 <file path=customXml/itemProps1.xml><?xml version="1.0" encoding="utf-8"?>
-<ds:datastoreItem xmlns:ds="http://schemas.openxmlformats.org/officeDocument/2006/customXml" ds:itemID="{58444DC5-CC78-423C-B472-20E2E36A43C6}">
+<ds:datastoreItem xmlns:ds="http://schemas.openxmlformats.org/officeDocument/2006/customXml" ds:itemID="{30633BF0-6B87-46E9-BDAD-FC3F4D6FAD45}">
   <ds:schemaRefs>
     <ds:schemaRef ds:uri="http://schemas.openxmlformats.org/officeDocument/2006/bibliography"/>
   </ds:schemaRefs>

</xml_diff>